<commit_message>
documentation, additional feature, agile development, checking parameter
</commit_message>
<xml_diff>
--- a/geometrydocument.docx
+++ b/geometrydocument.docx
@@ -21,7 +21,7 @@
     </w:p>
     <w:p/>
     <w:p>
-      <w:hyperlink r:id="rId4" w:history="1">
+      <w:hyperlink r:id="rId5" w:history="1">
         <w:r>
           <w:rPr>
             <w:rStyle w:val="Hyperlink"/>
@@ -67,7 +67,7 @@
                     <pic:cNvPicPr/>
                   </pic:nvPicPr>
                   <pic:blipFill>
-                    <a:blip r:embed="rId5"/>
+                    <a:blip r:embed="rId6"/>
                     <a:stretch>
                       <a:fillRect/>
                     </a:stretch>
@@ -119,7 +119,6 @@
         <w:rPr>
           <w:noProof/>
         </w:rPr>
-        <w:lastRenderedPageBreak/>
         <w:drawing>
           <wp:inline distT="0" distB="0" distL="0" distR="0" wp14:anchorId="33275B6C" wp14:editId="7F95B6D3">
             <wp:extent cx="5943600" cy="5387340"/>
@@ -136,7 +135,7 @@
                     <pic:cNvPicPr/>
                   </pic:nvPicPr>
                   <pic:blipFill>
-                    <a:blip r:embed="rId6"/>
+                    <a:blip r:embed="rId7"/>
                     <a:stretch>
                       <a:fillRect/>
                     </a:stretch>
@@ -157,6 +156,50 @@
         </w:drawing>
       </w:r>
     </w:p>
+    <w:p>
+      <w:r>
+        <w:rPr>
+          <w:noProof/>
+        </w:rPr>
+        <w:drawing>
+          <wp:inline distT="0" distB="0" distL="0" distR="0" wp14:anchorId="1065F977" wp14:editId="71262E74">
+            <wp:extent cx="8115300" cy="5715000"/>
+            <wp:effectExtent l="0" t="0" r="0" b="0"/>
+            <wp:docPr id="5" name="Picture 5"/>
+            <wp:cNvGraphicFramePr>
+              <a:graphicFrameLocks xmlns:a="http://schemas.openxmlformats.org/drawingml/2006/main" noChangeAspect="1"/>
+            </wp:cNvGraphicFramePr>
+            <a:graphic xmlns:a="http://schemas.openxmlformats.org/drawingml/2006/main">
+              <a:graphicData uri="http://schemas.openxmlformats.org/drawingml/2006/picture">
+                <pic:pic xmlns:pic="http://schemas.openxmlformats.org/drawingml/2006/picture">
+                  <pic:nvPicPr>
+                    <pic:cNvPr id="1" name=""/>
+                    <pic:cNvPicPr/>
+                  </pic:nvPicPr>
+                  <pic:blipFill>
+                    <a:blip r:embed="rId8"/>
+                    <a:stretch>
+                      <a:fillRect/>
+                    </a:stretch>
+                  </pic:blipFill>
+                  <pic:spPr>
+                    <a:xfrm>
+                      <a:off x="0" y="0"/>
+                      <a:ext cx="8115300" cy="5715000"/>
+                    </a:xfrm>
+                    <a:prstGeom prst="rect">
+                      <a:avLst/>
+                    </a:prstGeom>
+                  </pic:spPr>
+                </pic:pic>
+              </a:graphicData>
+            </a:graphic>
+          </wp:inline>
+        </w:drawing>
+      </w:r>
+      <w:bookmarkStart w:id="0" w:name="_GoBack"/>
+      <w:bookmarkEnd w:id="0"/>
+    </w:p>
     <w:p/>
     <w:p>
       <w:pPr>
@@ -187,7 +230,6 @@
         <w:rPr>
           <w:noProof/>
         </w:rPr>
-        <w:lastRenderedPageBreak/>
         <w:drawing>
           <wp:inline distT="0" distB="0" distL="0" distR="0" wp14:anchorId="040B0F58" wp14:editId="6C507379">
             <wp:extent cx="5943600" cy="3913505"/>
@@ -204,7 +246,7 @@
                     <pic:cNvPicPr/>
                   </pic:nvPicPr>
                   <pic:blipFill>
-                    <a:blip r:embed="rId7"/>
+                    <a:blip r:embed="rId9"/>
                     <a:stretch>
                       <a:fillRect/>
                     </a:stretch>
@@ -340,7 +382,7 @@
                     <pic:cNvPicPr/>
                   </pic:nvPicPr>
                   <pic:blipFill>
-                    <a:blip r:embed="rId8"/>
+                    <a:blip r:embed="rId10"/>
                     <a:stretch>
                       <a:fillRect/>
                     </a:stretch>
@@ -403,27 +445,28 @@
           <w:szCs w:val="32"/>
           <w:shd w:val="clear" w:color="auto" w:fill="FFFFFF"/>
         </w:rPr>
-        <w:lastRenderedPageBreak/>
         <w:t>UNIT TESTING</w:t>
       </w:r>
     </w:p>
     <w:tbl>
       <w:tblPr>
         <w:tblStyle w:val="TableGrid"/>
-        <w:tblW w:w="10435" w:type="dxa"/>
+        <w:tblW w:w="14066" w:type="dxa"/>
         <w:tblLook w:val="04A0" w:firstRow="1" w:lastRow="0" w:firstColumn="1" w:lastColumn="0" w:noHBand="0" w:noVBand="1"/>
       </w:tblPr>
       <w:tblGrid>
-        <w:gridCol w:w="1089"/>
-        <w:gridCol w:w="2596"/>
-        <w:gridCol w:w="2705"/>
-        <w:gridCol w:w="2336"/>
-        <w:gridCol w:w="1709"/>
+        <w:gridCol w:w="1088"/>
+        <w:gridCol w:w="2743"/>
+        <w:gridCol w:w="2054"/>
+        <w:gridCol w:w="1927"/>
+        <w:gridCol w:w="1581"/>
+        <w:gridCol w:w="2670"/>
+        <w:gridCol w:w="2003"/>
       </w:tblGrid>
       <w:tr>
         <w:tc>
           <w:tcPr>
-            <w:tcW w:w="1089" w:type="dxa"/>
+            <w:tcW w:w="1088" w:type="dxa"/>
           </w:tcPr>
           <w:p>
             <w:pPr>
@@ -451,7 +494,7 @@
         </w:tc>
         <w:tc>
           <w:tcPr>
-            <w:tcW w:w="2596" w:type="dxa"/>
+            <w:tcW w:w="2202" w:type="dxa"/>
           </w:tcPr>
           <w:p>
             <w:pPr>
@@ -479,7 +522,7 @@
         </w:tc>
         <w:tc>
           <w:tcPr>
-            <w:tcW w:w="2705" w:type="dxa"/>
+            <w:tcW w:w="2207" w:type="dxa"/>
           </w:tcPr>
           <w:p>
             <w:pPr>
@@ -507,7 +550,7 @@
         </w:tc>
         <w:tc>
           <w:tcPr>
-            <w:tcW w:w="2336" w:type="dxa"/>
+            <w:tcW w:w="2060" w:type="dxa"/>
           </w:tcPr>
           <w:p>
             <w:pPr>
@@ -535,7 +578,7 @@
         </w:tc>
         <w:tc>
           <w:tcPr>
-            <w:tcW w:w="1709" w:type="dxa"/>
+            <w:tcW w:w="1616" w:type="dxa"/>
           </w:tcPr>
           <w:p>
             <w:pPr>
@@ -558,6 +601,62 @@
                 <w:shd w:val="clear" w:color="auto" w:fill="FFFFFF"/>
               </w:rPr>
               <w:t>Pass/fail</w:t>
+            </w:r>
+          </w:p>
+        </w:tc>
+        <w:tc>
+          <w:tcPr>
+            <w:tcW w:w="2670" w:type="dxa"/>
+          </w:tcPr>
+          <w:p>
+            <w:pPr>
+              <w:rPr>
+                <w:rFonts w:ascii="Arial" w:hAnsi="Arial" w:cs="Arial"/>
+                <w:b/>
+                <w:color w:val="666666"/>
+                <w:sz w:val="32"/>
+                <w:szCs w:val="32"/>
+                <w:shd w:val="clear" w:color="auto" w:fill="FFFFFF"/>
+              </w:rPr>
+            </w:pPr>
+            <w:r>
+              <w:rPr>
+                <w:rFonts w:ascii="Arial" w:hAnsi="Arial" w:cs="Arial"/>
+                <w:b/>
+                <w:color w:val="666666"/>
+                <w:sz w:val="32"/>
+                <w:szCs w:val="32"/>
+                <w:shd w:val="clear" w:color="auto" w:fill="FFFFFF"/>
+              </w:rPr>
+              <w:t>Class</w:t>
+            </w:r>
+          </w:p>
+        </w:tc>
+        <w:tc>
+          <w:tcPr>
+            <w:tcW w:w="2223" w:type="dxa"/>
+          </w:tcPr>
+          <w:p>
+            <w:pPr>
+              <w:rPr>
+                <w:rFonts w:ascii="Arial" w:hAnsi="Arial" w:cs="Arial"/>
+                <w:b/>
+                <w:color w:val="666666"/>
+                <w:sz w:val="32"/>
+                <w:szCs w:val="32"/>
+                <w:shd w:val="clear" w:color="auto" w:fill="FFFFFF"/>
+              </w:rPr>
+            </w:pPr>
+            <w:r>
+              <w:rPr>
+                <w:rFonts w:ascii="Arial" w:hAnsi="Arial" w:cs="Arial"/>
+                <w:b/>
+                <w:color w:val="666666"/>
+                <w:sz w:val="32"/>
+                <w:szCs w:val="32"/>
+                <w:shd w:val="clear" w:color="auto" w:fill="FFFFFF"/>
+              </w:rPr>
+              <w:t>Method</w:t>
             </w:r>
           </w:p>
         </w:tc>
@@ -565,336 +664,730 @@
       <w:tr>
         <w:tc>
           <w:tcPr>
-            <w:tcW w:w="1089" w:type="dxa"/>
-          </w:tcPr>
-          <w:p>
-            <w:pPr>
-              <w:rPr>
-                <w:rFonts w:ascii="Arial" w:hAnsi="Arial" w:cs="Arial"/>
-                <w:b/>
-                <w:color w:val="666666"/>
-                <w:sz w:val="32"/>
-                <w:szCs w:val="32"/>
-                <w:shd w:val="clear" w:color="auto" w:fill="FFFFFF"/>
-              </w:rPr>
-            </w:pPr>
-          </w:p>
-        </w:tc>
-        <w:tc>
-          <w:tcPr>
-            <w:tcW w:w="2596" w:type="dxa"/>
-          </w:tcPr>
-          <w:p>
-            <w:pPr>
-              <w:rPr>
-                <w:rFonts w:ascii="Arial" w:hAnsi="Arial" w:cs="Arial"/>
-                <w:b/>
-                <w:color w:val="666666"/>
-                <w:sz w:val="32"/>
-                <w:szCs w:val="32"/>
-                <w:shd w:val="clear" w:color="auto" w:fill="FFFFFF"/>
-              </w:rPr>
-            </w:pPr>
-          </w:p>
-        </w:tc>
-        <w:tc>
-          <w:tcPr>
-            <w:tcW w:w="2705" w:type="dxa"/>
-          </w:tcPr>
-          <w:p>
-            <w:pPr>
-              <w:rPr>
-                <w:rFonts w:ascii="Arial" w:hAnsi="Arial" w:cs="Arial"/>
-                <w:b/>
-                <w:color w:val="666666"/>
-                <w:sz w:val="32"/>
-                <w:szCs w:val="32"/>
-                <w:shd w:val="clear" w:color="auto" w:fill="FFFFFF"/>
-              </w:rPr>
-            </w:pPr>
-          </w:p>
-        </w:tc>
-        <w:tc>
-          <w:tcPr>
-            <w:tcW w:w="2336" w:type="dxa"/>
-          </w:tcPr>
-          <w:p>
-            <w:pPr>
-              <w:rPr>
-                <w:rFonts w:ascii="Arial" w:hAnsi="Arial" w:cs="Arial"/>
-                <w:b/>
-                <w:color w:val="666666"/>
-                <w:sz w:val="32"/>
-                <w:szCs w:val="32"/>
-                <w:shd w:val="clear" w:color="auto" w:fill="FFFFFF"/>
-              </w:rPr>
-            </w:pPr>
-          </w:p>
-        </w:tc>
-        <w:tc>
-          <w:tcPr>
-            <w:tcW w:w="1709" w:type="dxa"/>
-          </w:tcPr>
-          <w:p>
-            <w:pPr>
-              <w:rPr>
-                <w:rFonts w:ascii="Arial" w:hAnsi="Arial" w:cs="Arial"/>
-                <w:b/>
-                <w:color w:val="666666"/>
-                <w:sz w:val="32"/>
-                <w:szCs w:val="32"/>
-                <w:shd w:val="clear" w:color="auto" w:fill="FFFFFF"/>
-              </w:rPr>
-            </w:pPr>
+            <w:tcW w:w="1088" w:type="dxa"/>
+          </w:tcPr>
+          <w:p>
+            <w:pPr>
+              <w:pStyle w:val="ListParagraph"/>
+              <w:numPr>
+                <w:ilvl w:val="0"/>
+                <w:numId w:val="1"/>
+              </w:numPr>
+              <w:rPr>
+                <w:rFonts w:ascii="Arial" w:hAnsi="Arial" w:cs="Arial"/>
+                <w:b/>
+                <w:color w:val="666666"/>
+                <w:sz w:val="32"/>
+                <w:szCs w:val="32"/>
+                <w:shd w:val="clear" w:color="auto" w:fill="FFFFFF"/>
+              </w:rPr>
+            </w:pPr>
+            <w:r>
+              <w:rPr>
+                <w:rFonts w:ascii="Arial" w:hAnsi="Arial" w:cs="Arial"/>
+                <w:b/>
+                <w:color w:val="666666"/>
+                <w:sz w:val="32"/>
+                <w:szCs w:val="32"/>
+                <w:shd w:val="clear" w:color="auto" w:fill="FFFFFF"/>
+              </w:rPr>
+              <w:t xml:space="preserve">    </w:t>
+            </w:r>
+          </w:p>
+        </w:tc>
+        <w:tc>
+          <w:tcPr>
+            <w:tcW w:w="2202" w:type="dxa"/>
+          </w:tcPr>
+          <w:p>
+            <w:pPr>
+              <w:rPr>
+                <w:rFonts w:ascii="Arial" w:hAnsi="Arial" w:cs="Arial"/>
+                <w:b/>
+                <w:color w:val="666666"/>
+                <w:sz w:val="32"/>
+                <w:szCs w:val="32"/>
+                <w:shd w:val="clear" w:color="auto" w:fill="FFFFFF"/>
+              </w:rPr>
+            </w:pPr>
+            <w:r>
+              <w:rPr>
+                <w:rFonts w:ascii="Arial" w:hAnsi="Arial" w:cs="Arial"/>
+                <w:b/>
+                <w:color w:val="666666"/>
+                <w:sz w:val="32"/>
+                <w:szCs w:val="32"/>
+                <w:shd w:val="clear" w:color="auto" w:fill="FFFFFF"/>
+              </w:rPr>
+              <w:t>Parameter length</w:t>
+            </w:r>
+          </w:p>
+        </w:tc>
+        <w:tc>
+          <w:tcPr>
+            <w:tcW w:w="2207" w:type="dxa"/>
+          </w:tcPr>
+          <w:p>
+            <w:pPr>
+              <w:rPr>
+                <w:rFonts w:ascii="Arial" w:hAnsi="Arial" w:cs="Arial"/>
+                <w:b/>
+                <w:color w:val="666666"/>
+                <w:sz w:val="32"/>
+                <w:szCs w:val="32"/>
+                <w:shd w:val="clear" w:color="auto" w:fill="FFFFFF"/>
+              </w:rPr>
+            </w:pPr>
+            <w:r>
+              <w:rPr>
+                <w:rFonts w:ascii="Arial" w:hAnsi="Arial" w:cs="Arial"/>
+                <w:b/>
+                <w:color w:val="666666"/>
+                <w:sz w:val="32"/>
+                <w:szCs w:val="32"/>
+                <w:shd w:val="clear" w:color="auto" w:fill="FFFFFF"/>
+              </w:rPr>
+              <w:t>5 parameter value passed</w:t>
+            </w:r>
+          </w:p>
+        </w:tc>
+        <w:tc>
+          <w:tcPr>
+            <w:tcW w:w="2060" w:type="dxa"/>
+          </w:tcPr>
+          <w:p>
+            <w:pPr>
+              <w:rPr>
+                <w:rFonts w:ascii="Arial" w:hAnsi="Arial" w:cs="Arial"/>
+                <w:b/>
+                <w:color w:val="666666"/>
+                <w:sz w:val="32"/>
+                <w:szCs w:val="32"/>
+                <w:shd w:val="clear" w:color="auto" w:fill="FFFFFF"/>
+              </w:rPr>
+            </w:pPr>
+            <w:r>
+              <w:rPr>
+                <w:rFonts w:ascii="Arial" w:hAnsi="Arial" w:cs="Arial"/>
+                <w:b/>
+                <w:color w:val="666666"/>
+                <w:sz w:val="32"/>
+                <w:szCs w:val="32"/>
+                <w:shd w:val="clear" w:color="auto" w:fill="FFFFFF"/>
+              </w:rPr>
+              <w:t>Valid parimeter must be passed</w:t>
+            </w:r>
+          </w:p>
+        </w:tc>
+        <w:tc>
+          <w:tcPr>
+            <w:tcW w:w="1616" w:type="dxa"/>
+          </w:tcPr>
+          <w:p>
+            <w:pPr>
+              <w:rPr>
+                <w:rFonts w:ascii="Arial" w:hAnsi="Arial" w:cs="Arial"/>
+                <w:b/>
+                <w:color w:val="666666"/>
+                <w:sz w:val="32"/>
+                <w:szCs w:val="32"/>
+                <w:shd w:val="clear" w:color="auto" w:fill="FFFFFF"/>
+              </w:rPr>
+            </w:pPr>
+            <w:r>
+              <w:rPr>
+                <w:rFonts w:ascii="Arial" w:hAnsi="Arial" w:cs="Arial"/>
+                <w:b/>
+                <w:color w:val="666666"/>
+                <w:sz w:val="32"/>
+                <w:szCs w:val="32"/>
+                <w:shd w:val="clear" w:color="auto" w:fill="FFFFFF"/>
+              </w:rPr>
+              <w:t>passed</w:t>
+            </w:r>
+          </w:p>
+        </w:tc>
+        <w:tc>
+          <w:tcPr>
+            <w:tcW w:w="2670" w:type="dxa"/>
+          </w:tcPr>
+          <w:p>
+            <w:pPr>
+              <w:rPr>
+                <w:rFonts w:ascii="Arial" w:hAnsi="Arial" w:cs="Arial"/>
+                <w:b/>
+                <w:color w:val="666666"/>
+                <w:sz w:val="32"/>
+                <w:szCs w:val="32"/>
+                <w:shd w:val="clear" w:color="auto" w:fill="FFFFFF"/>
+              </w:rPr>
+            </w:pPr>
+            <w:r>
+              <w:rPr>
+                <w:rFonts w:ascii="Arial" w:hAnsi="Arial" w:cs="Arial"/>
+                <w:b/>
+                <w:color w:val="666666"/>
+                <w:sz w:val="32"/>
+                <w:szCs w:val="32"/>
+                <w:shd w:val="clear" w:color="auto" w:fill="FFFFFF"/>
+              </w:rPr>
+              <w:t>shapeRectangle</w:t>
+            </w:r>
+          </w:p>
+        </w:tc>
+        <w:tc>
+          <w:tcPr>
+            <w:tcW w:w="2223" w:type="dxa"/>
+          </w:tcPr>
+          <w:p>
+            <w:pPr>
+              <w:rPr>
+                <w:rFonts w:ascii="Arial" w:hAnsi="Arial" w:cs="Arial"/>
+                <w:b/>
+                <w:color w:val="666666"/>
+                <w:sz w:val="32"/>
+                <w:szCs w:val="32"/>
+                <w:shd w:val="clear" w:color="auto" w:fill="FFFFFF"/>
+              </w:rPr>
+            </w:pPr>
+            <w:r>
+              <w:rPr>
+                <w:rFonts w:ascii="Arial" w:hAnsi="Arial" w:cs="Arial"/>
+                <w:b/>
+                <w:color w:val="666666"/>
+                <w:sz w:val="32"/>
+                <w:szCs w:val="32"/>
+                <w:shd w:val="clear" w:color="auto" w:fill="FFFFFF"/>
+              </w:rPr>
+              <w:t>setData</w:t>
+            </w:r>
           </w:p>
         </w:tc>
       </w:tr>
       <w:tr>
         <w:tc>
           <w:tcPr>
-            <w:tcW w:w="1089" w:type="dxa"/>
-          </w:tcPr>
-          <w:p>
-            <w:pPr>
-              <w:rPr>
-                <w:rFonts w:ascii="Arial" w:hAnsi="Arial" w:cs="Arial"/>
-                <w:b/>
-                <w:color w:val="666666"/>
-                <w:sz w:val="32"/>
-                <w:szCs w:val="32"/>
-                <w:shd w:val="clear" w:color="auto" w:fill="FFFFFF"/>
-              </w:rPr>
-            </w:pPr>
-          </w:p>
-        </w:tc>
-        <w:tc>
-          <w:tcPr>
-            <w:tcW w:w="2596" w:type="dxa"/>
-          </w:tcPr>
-          <w:p>
-            <w:pPr>
-              <w:rPr>
-                <w:rFonts w:ascii="Arial" w:hAnsi="Arial" w:cs="Arial"/>
-                <w:b/>
-                <w:color w:val="666666"/>
-                <w:sz w:val="32"/>
-                <w:szCs w:val="32"/>
-                <w:shd w:val="clear" w:color="auto" w:fill="FFFFFF"/>
-              </w:rPr>
-            </w:pPr>
-          </w:p>
-        </w:tc>
-        <w:tc>
-          <w:tcPr>
-            <w:tcW w:w="2705" w:type="dxa"/>
-          </w:tcPr>
-          <w:p>
-            <w:pPr>
-              <w:rPr>
-                <w:rFonts w:ascii="Arial" w:hAnsi="Arial" w:cs="Arial"/>
-                <w:b/>
-                <w:color w:val="666666"/>
-                <w:sz w:val="32"/>
-                <w:szCs w:val="32"/>
-                <w:shd w:val="clear" w:color="auto" w:fill="FFFFFF"/>
-              </w:rPr>
-            </w:pPr>
-          </w:p>
-        </w:tc>
-        <w:tc>
-          <w:tcPr>
-            <w:tcW w:w="2336" w:type="dxa"/>
-          </w:tcPr>
-          <w:p>
-            <w:pPr>
-              <w:rPr>
-                <w:rFonts w:ascii="Arial" w:hAnsi="Arial" w:cs="Arial"/>
-                <w:b/>
-                <w:color w:val="666666"/>
-                <w:sz w:val="32"/>
-                <w:szCs w:val="32"/>
-                <w:shd w:val="clear" w:color="auto" w:fill="FFFFFF"/>
-              </w:rPr>
-            </w:pPr>
-          </w:p>
-        </w:tc>
-        <w:tc>
-          <w:tcPr>
-            <w:tcW w:w="1709" w:type="dxa"/>
-          </w:tcPr>
-          <w:p>
-            <w:pPr>
-              <w:rPr>
-                <w:rFonts w:ascii="Arial" w:hAnsi="Arial" w:cs="Arial"/>
-                <w:b/>
-                <w:color w:val="666666"/>
-                <w:sz w:val="32"/>
-                <w:szCs w:val="32"/>
-                <w:shd w:val="clear" w:color="auto" w:fill="FFFFFF"/>
-              </w:rPr>
-            </w:pPr>
+            <w:tcW w:w="1088" w:type="dxa"/>
+          </w:tcPr>
+          <w:p>
+            <w:pPr>
+              <w:pStyle w:val="ListParagraph"/>
+              <w:numPr>
+                <w:ilvl w:val="0"/>
+                <w:numId w:val="1"/>
+              </w:numPr>
+              <w:rPr>
+                <w:rFonts w:ascii="Arial" w:hAnsi="Arial" w:cs="Arial"/>
+                <w:b/>
+                <w:color w:val="666666"/>
+                <w:sz w:val="32"/>
+                <w:szCs w:val="32"/>
+                <w:shd w:val="clear" w:color="auto" w:fill="FFFFFF"/>
+              </w:rPr>
+            </w:pPr>
+          </w:p>
+        </w:tc>
+        <w:tc>
+          <w:tcPr>
+            <w:tcW w:w="2202" w:type="dxa"/>
+          </w:tcPr>
+          <w:p>
+            <w:pPr>
+              <w:rPr>
+                <w:rFonts w:ascii="Arial" w:hAnsi="Arial" w:cs="Arial"/>
+                <w:b/>
+                <w:color w:val="666666"/>
+                <w:sz w:val="32"/>
+                <w:szCs w:val="32"/>
+                <w:shd w:val="clear" w:color="auto" w:fill="FFFFFF"/>
+              </w:rPr>
+            </w:pPr>
+            <w:r>
+              <w:rPr>
+                <w:rFonts w:ascii="Arial" w:hAnsi="Arial" w:cs="Arial"/>
+                <w:b/>
+                <w:color w:val="666666"/>
+                <w:sz w:val="32"/>
+                <w:szCs w:val="32"/>
+                <w:shd w:val="clear" w:color="auto" w:fill="FFFFFF"/>
+              </w:rPr>
+              <w:t>Length of parameter</w:t>
+            </w:r>
+          </w:p>
+        </w:tc>
+        <w:tc>
+          <w:tcPr>
+            <w:tcW w:w="2207" w:type="dxa"/>
+          </w:tcPr>
+          <w:p>
+            <w:pPr>
+              <w:rPr>
+                <w:rFonts w:ascii="Arial" w:hAnsi="Arial" w:cs="Arial"/>
+                <w:b/>
+                <w:color w:val="666666"/>
+                <w:sz w:val="32"/>
+                <w:szCs w:val="32"/>
+                <w:shd w:val="clear" w:color="auto" w:fill="FFFFFF"/>
+              </w:rPr>
+            </w:pPr>
+            <w:r>
+              <w:rPr>
+                <w:rFonts w:ascii="Arial" w:hAnsi="Arial" w:cs="Arial"/>
+                <w:b/>
+                <w:color w:val="666666"/>
+                <w:sz w:val="32"/>
+                <w:szCs w:val="32"/>
+                <w:shd w:val="clear" w:color="auto" w:fill="FFFFFF"/>
+              </w:rPr>
+              <w:t xml:space="preserve">6 </w:t>
+            </w:r>
+            <w:r>
+              <w:rPr>
+                <w:rFonts w:ascii="Arial" w:hAnsi="Arial" w:cs="Arial"/>
+                <w:b/>
+                <w:color w:val="666666"/>
+                <w:sz w:val="32"/>
+                <w:szCs w:val="32"/>
+                <w:shd w:val="clear" w:color="auto" w:fill="FFFFFF"/>
+              </w:rPr>
+              <w:t>parameter value passed</w:t>
+            </w:r>
+          </w:p>
+        </w:tc>
+        <w:tc>
+          <w:tcPr>
+            <w:tcW w:w="2060" w:type="dxa"/>
+          </w:tcPr>
+          <w:p>
+            <w:pPr>
+              <w:rPr>
+                <w:rFonts w:ascii="Arial" w:hAnsi="Arial" w:cs="Arial"/>
+                <w:b/>
+                <w:color w:val="666666"/>
+                <w:sz w:val="32"/>
+                <w:szCs w:val="32"/>
+                <w:shd w:val="clear" w:color="auto" w:fill="FFFFFF"/>
+              </w:rPr>
+            </w:pPr>
+            <w:r>
+              <w:rPr>
+                <w:rFonts w:ascii="Arial" w:hAnsi="Arial" w:cs="Arial"/>
+                <w:b/>
+                <w:color w:val="666666"/>
+                <w:sz w:val="32"/>
+                <w:szCs w:val="32"/>
+                <w:shd w:val="clear" w:color="auto" w:fill="FFFFFF"/>
+              </w:rPr>
+              <w:t>Valid parimeter must be passed</w:t>
+            </w:r>
+          </w:p>
+        </w:tc>
+        <w:tc>
+          <w:tcPr>
+            <w:tcW w:w="1616" w:type="dxa"/>
+          </w:tcPr>
+          <w:p>
+            <w:pPr>
+              <w:rPr>
+                <w:rFonts w:ascii="Arial" w:hAnsi="Arial" w:cs="Arial"/>
+                <w:b/>
+                <w:color w:val="666666"/>
+                <w:sz w:val="32"/>
+                <w:szCs w:val="32"/>
+                <w:shd w:val="clear" w:color="auto" w:fill="FFFFFF"/>
+              </w:rPr>
+            </w:pPr>
+            <w:r>
+              <w:rPr>
+                <w:rFonts w:ascii="Arial" w:hAnsi="Arial" w:cs="Arial"/>
+                <w:b/>
+                <w:color w:val="666666"/>
+                <w:sz w:val="32"/>
+                <w:szCs w:val="32"/>
+                <w:shd w:val="clear" w:color="auto" w:fill="FFFFFF"/>
+              </w:rPr>
+              <w:t>passed</w:t>
+            </w:r>
+          </w:p>
+        </w:tc>
+        <w:tc>
+          <w:tcPr>
+            <w:tcW w:w="2670" w:type="dxa"/>
+          </w:tcPr>
+          <w:p>
+            <w:pPr>
+              <w:rPr>
+                <w:rFonts w:ascii="Arial" w:hAnsi="Arial" w:cs="Arial"/>
+                <w:b/>
+                <w:color w:val="666666"/>
+                <w:sz w:val="32"/>
+                <w:szCs w:val="32"/>
+                <w:shd w:val="clear" w:color="auto" w:fill="FFFFFF"/>
+              </w:rPr>
+            </w:pPr>
+            <w:r>
+              <w:rPr>
+                <w:rFonts w:ascii="Arial" w:hAnsi="Arial" w:cs="Arial"/>
+                <w:b/>
+                <w:color w:val="666666"/>
+                <w:sz w:val="32"/>
+                <w:szCs w:val="32"/>
+                <w:shd w:val="clear" w:color="auto" w:fill="FFFFFF"/>
+              </w:rPr>
+              <w:t>shapeTriangle</w:t>
+            </w:r>
+          </w:p>
+        </w:tc>
+        <w:tc>
+          <w:tcPr>
+            <w:tcW w:w="2223" w:type="dxa"/>
+          </w:tcPr>
+          <w:p>
+            <w:pPr>
+              <w:rPr>
+                <w:rFonts w:ascii="Arial" w:hAnsi="Arial" w:cs="Arial"/>
+                <w:b/>
+                <w:color w:val="666666"/>
+                <w:sz w:val="32"/>
+                <w:szCs w:val="32"/>
+                <w:shd w:val="clear" w:color="auto" w:fill="FFFFFF"/>
+              </w:rPr>
+            </w:pPr>
+            <w:r>
+              <w:rPr>
+                <w:rFonts w:ascii="Arial" w:hAnsi="Arial" w:cs="Arial"/>
+                <w:b/>
+                <w:color w:val="666666"/>
+                <w:sz w:val="32"/>
+                <w:szCs w:val="32"/>
+                <w:shd w:val="clear" w:color="auto" w:fill="FFFFFF"/>
+              </w:rPr>
+              <w:t>SetaData</w:t>
+            </w:r>
           </w:p>
         </w:tc>
       </w:tr>
       <w:tr>
         <w:tc>
           <w:tcPr>
-            <w:tcW w:w="1089" w:type="dxa"/>
-          </w:tcPr>
-          <w:p>
-            <w:pPr>
-              <w:rPr>
-                <w:rFonts w:ascii="Arial" w:hAnsi="Arial" w:cs="Arial"/>
-                <w:b/>
-                <w:color w:val="666666"/>
-                <w:sz w:val="32"/>
-                <w:szCs w:val="32"/>
-                <w:shd w:val="clear" w:color="auto" w:fill="FFFFFF"/>
-              </w:rPr>
-            </w:pPr>
-          </w:p>
-        </w:tc>
-        <w:tc>
-          <w:tcPr>
-            <w:tcW w:w="2596" w:type="dxa"/>
-          </w:tcPr>
-          <w:p>
-            <w:pPr>
-              <w:rPr>
-                <w:rFonts w:ascii="Arial" w:hAnsi="Arial" w:cs="Arial"/>
-                <w:b/>
-                <w:color w:val="666666"/>
-                <w:sz w:val="32"/>
-                <w:szCs w:val="32"/>
-                <w:shd w:val="clear" w:color="auto" w:fill="FFFFFF"/>
-              </w:rPr>
-            </w:pPr>
-          </w:p>
-        </w:tc>
-        <w:tc>
-          <w:tcPr>
-            <w:tcW w:w="2705" w:type="dxa"/>
-          </w:tcPr>
-          <w:p>
-            <w:pPr>
-              <w:rPr>
-                <w:rFonts w:ascii="Arial" w:hAnsi="Arial" w:cs="Arial"/>
-                <w:b/>
-                <w:color w:val="666666"/>
-                <w:sz w:val="32"/>
-                <w:szCs w:val="32"/>
-                <w:shd w:val="clear" w:color="auto" w:fill="FFFFFF"/>
-              </w:rPr>
-            </w:pPr>
-          </w:p>
-        </w:tc>
-        <w:tc>
-          <w:tcPr>
-            <w:tcW w:w="2336" w:type="dxa"/>
-          </w:tcPr>
-          <w:p>
-            <w:pPr>
-              <w:rPr>
-                <w:rFonts w:ascii="Arial" w:hAnsi="Arial" w:cs="Arial"/>
-                <w:b/>
-                <w:color w:val="666666"/>
-                <w:sz w:val="32"/>
-                <w:szCs w:val="32"/>
-                <w:shd w:val="clear" w:color="auto" w:fill="FFFFFF"/>
-              </w:rPr>
-            </w:pPr>
-          </w:p>
-        </w:tc>
-        <w:tc>
-          <w:tcPr>
-            <w:tcW w:w="1709" w:type="dxa"/>
-          </w:tcPr>
-          <w:p>
-            <w:pPr>
-              <w:rPr>
-                <w:rFonts w:ascii="Arial" w:hAnsi="Arial" w:cs="Arial"/>
-                <w:b/>
-                <w:color w:val="666666"/>
-                <w:sz w:val="32"/>
-                <w:szCs w:val="32"/>
-                <w:shd w:val="clear" w:color="auto" w:fill="FFFFFF"/>
-              </w:rPr>
-            </w:pPr>
+            <w:tcW w:w="1088" w:type="dxa"/>
+          </w:tcPr>
+          <w:p>
+            <w:pPr>
+              <w:pStyle w:val="ListParagraph"/>
+              <w:numPr>
+                <w:ilvl w:val="0"/>
+                <w:numId w:val="1"/>
+              </w:numPr>
+              <w:rPr>
+                <w:rFonts w:ascii="Arial" w:hAnsi="Arial" w:cs="Arial"/>
+                <w:b/>
+                <w:color w:val="666666"/>
+                <w:sz w:val="32"/>
+                <w:szCs w:val="32"/>
+                <w:shd w:val="clear" w:color="auto" w:fill="FFFFFF"/>
+              </w:rPr>
+            </w:pPr>
+          </w:p>
+        </w:tc>
+        <w:tc>
+          <w:tcPr>
+            <w:tcW w:w="2202" w:type="dxa"/>
+          </w:tcPr>
+          <w:p>
+            <w:pPr>
+              <w:rPr>
+                <w:rFonts w:ascii="Arial" w:hAnsi="Arial" w:cs="Arial"/>
+                <w:b/>
+                <w:color w:val="666666"/>
+                <w:sz w:val="32"/>
+                <w:szCs w:val="32"/>
+                <w:shd w:val="clear" w:color="auto" w:fill="FFFFFF"/>
+              </w:rPr>
+            </w:pPr>
+            <w:r>
+              <w:rPr>
+                <w:rFonts w:ascii="Arial" w:hAnsi="Arial" w:cs="Arial"/>
+                <w:b/>
+                <w:color w:val="666666"/>
+                <w:sz w:val="32"/>
+                <w:szCs w:val="32"/>
+                <w:shd w:val="clear" w:color="auto" w:fill="FFFFFF"/>
+              </w:rPr>
+              <w:t>Parameterlength</w:t>
+            </w:r>
+          </w:p>
+        </w:tc>
+        <w:tc>
+          <w:tcPr>
+            <w:tcW w:w="2207" w:type="dxa"/>
+          </w:tcPr>
+          <w:p>
+            <w:pPr>
+              <w:rPr>
+                <w:rFonts w:ascii="Arial" w:hAnsi="Arial" w:cs="Arial"/>
+                <w:b/>
+                <w:color w:val="666666"/>
+                <w:sz w:val="32"/>
+                <w:szCs w:val="32"/>
+                <w:shd w:val="clear" w:color="auto" w:fill="FFFFFF"/>
+              </w:rPr>
+            </w:pPr>
+            <w:r>
+              <w:rPr>
+                <w:rFonts w:ascii="Arial" w:hAnsi="Arial" w:cs="Arial"/>
+                <w:b/>
+                <w:color w:val="666666"/>
+                <w:sz w:val="32"/>
+                <w:szCs w:val="32"/>
+                <w:shd w:val="clear" w:color="auto" w:fill="FFFFFF"/>
+              </w:rPr>
+              <w:t>4 parameter</w:t>
+            </w:r>
+          </w:p>
+          <w:p>
+            <w:pPr>
+              <w:rPr>
+                <w:rFonts w:ascii="Arial" w:hAnsi="Arial" w:cs="Arial"/>
+                <w:b/>
+                <w:color w:val="666666"/>
+                <w:sz w:val="32"/>
+                <w:szCs w:val="32"/>
+                <w:shd w:val="clear" w:color="auto" w:fill="FFFFFF"/>
+              </w:rPr>
+            </w:pPr>
+            <w:r>
+              <w:rPr>
+                <w:rFonts w:ascii="Arial" w:hAnsi="Arial" w:cs="Arial"/>
+                <w:b/>
+                <w:color w:val="666666"/>
+                <w:sz w:val="32"/>
+                <w:szCs w:val="32"/>
+                <w:shd w:val="clear" w:color="auto" w:fill="FFFFFF"/>
+              </w:rPr>
+              <w:t>Value passed</w:t>
+            </w:r>
+          </w:p>
+        </w:tc>
+        <w:tc>
+          <w:tcPr>
+            <w:tcW w:w="2060" w:type="dxa"/>
+          </w:tcPr>
+          <w:p>
+            <w:pPr>
+              <w:rPr>
+                <w:rFonts w:ascii="Arial" w:hAnsi="Arial" w:cs="Arial"/>
+                <w:b/>
+                <w:color w:val="666666"/>
+                <w:sz w:val="32"/>
+                <w:szCs w:val="32"/>
+                <w:shd w:val="clear" w:color="auto" w:fill="FFFFFF"/>
+              </w:rPr>
+            </w:pPr>
+            <w:r>
+              <w:rPr>
+                <w:rFonts w:ascii="Arial" w:hAnsi="Arial" w:cs="Arial"/>
+                <w:b/>
+                <w:color w:val="666666"/>
+                <w:sz w:val="32"/>
+                <w:szCs w:val="32"/>
+                <w:shd w:val="clear" w:color="auto" w:fill="FFFFFF"/>
+              </w:rPr>
+              <w:t>Valid parimeter must be passed</w:t>
+            </w:r>
+          </w:p>
+        </w:tc>
+        <w:tc>
+          <w:tcPr>
+            <w:tcW w:w="1616" w:type="dxa"/>
+          </w:tcPr>
+          <w:p>
+            <w:pPr>
+              <w:rPr>
+                <w:rFonts w:ascii="Arial" w:hAnsi="Arial" w:cs="Arial"/>
+                <w:b/>
+                <w:color w:val="666666"/>
+                <w:sz w:val="32"/>
+                <w:szCs w:val="32"/>
+                <w:shd w:val="clear" w:color="auto" w:fill="FFFFFF"/>
+              </w:rPr>
+            </w:pPr>
+            <w:r>
+              <w:rPr>
+                <w:rFonts w:ascii="Arial" w:hAnsi="Arial" w:cs="Arial"/>
+                <w:b/>
+                <w:color w:val="666666"/>
+                <w:sz w:val="32"/>
+                <w:szCs w:val="32"/>
+                <w:shd w:val="clear" w:color="auto" w:fill="FFFFFF"/>
+              </w:rPr>
+              <w:t>passed</w:t>
+            </w:r>
+          </w:p>
+        </w:tc>
+        <w:tc>
+          <w:tcPr>
+            <w:tcW w:w="2670" w:type="dxa"/>
+          </w:tcPr>
+          <w:p>
+            <w:pPr>
+              <w:rPr>
+                <w:rFonts w:ascii="Arial" w:hAnsi="Arial" w:cs="Arial"/>
+                <w:b/>
+                <w:color w:val="666666"/>
+                <w:sz w:val="32"/>
+                <w:szCs w:val="32"/>
+                <w:shd w:val="clear" w:color="auto" w:fill="FFFFFF"/>
+              </w:rPr>
+            </w:pPr>
+            <w:r>
+              <w:rPr>
+                <w:rFonts w:ascii="Arial" w:hAnsi="Arial" w:cs="Arial"/>
+                <w:b/>
+                <w:color w:val="666666"/>
+                <w:sz w:val="32"/>
+                <w:szCs w:val="32"/>
+                <w:shd w:val="clear" w:color="auto" w:fill="FFFFFF"/>
+              </w:rPr>
+              <w:t>shapeCircle</w:t>
+            </w:r>
+          </w:p>
+        </w:tc>
+        <w:tc>
+          <w:tcPr>
+            <w:tcW w:w="2223" w:type="dxa"/>
+          </w:tcPr>
+          <w:p>
+            <w:pPr>
+              <w:rPr>
+                <w:rFonts w:ascii="Arial" w:hAnsi="Arial" w:cs="Arial"/>
+                <w:b/>
+                <w:color w:val="666666"/>
+                <w:sz w:val="32"/>
+                <w:szCs w:val="32"/>
+                <w:shd w:val="clear" w:color="auto" w:fill="FFFFFF"/>
+              </w:rPr>
+            </w:pPr>
+            <w:r>
+              <w:rPr>
+                <w:rFonts w:ascii="Arial" w:hAnsi="Arial" w:cs="Arial"/>
+                <w:b/>
+                <w:color w:val="666666"/>
+                <w:sz w:val="32"/>
+                <w:szCs w:val="32"/>
+                <w:shd w:val="clear" w:color="auto" w:fill="FFFFFF"/>
+              </w:rPr>
+              <w:t>setData</w:t>
+            </w:r>
           </w:p>
         </w:tc>
       </w:tr>
       <w:tr>
         <w:tc>
           <w:tcPr>
-            <w:tcW w:w="1089" w:type="dxa"/>
-          </w:tcPr>
-          <w:p>
-            <w:pPr>
-              <w:rPr>
-                <w:rFonts w:ascii="Arial" w:hAnsi="Arial" w:cs="Arial"/>
-                <w:b/>
-                <w:color w:val="666666"/>
-                <w:sz w:val="32"/>
-                <w:szCs w:val="32"/>
-                <w:shd w:val="clear" w:color="auto" w:fill="FFFFFF"/>
-              </w:rPr>
-            </w:pPr>
-          </w:p>
-        </w:tc>
-        <w:tc>
-          <w:tcPr>
-            <w:tcW w:w="2596" w:type="dxa"/>
-          </w:tcPr>
-          <w:p>
-            <w:pPr>
-              <w:rPr>
-                <w:rFonts w:ascii="Arial" w:hAnsi="Arial" w:cs="Arial"/>
-                <w:b/>
-                <w:color w:val="666666"/>
-                <w:sz w:val="32"/>
-                <w:szCs w:val="32"/>
-                <w:shd w:val="clear" w:color="auto" w:fill="FFFFFF"/>
-              </w:rPr>
-            </w:pPr>
-          </w:p>
-        </w:tc>
-        <w:tc>
-          <w:tcPr>
-            <w:tcW w:w="2705" w:type="dxa"/>
-          </w:tcPr>
-          <w:p>
-            <w:pPr>
-              <w:rPr>
-                <w:rFonts w:ascii="Arial" w:hAnsi="Arial" w:cs="Arial"/>
-                <w:b/>
-                <w:color w:val="666666"/>
-                <w:sz w:val="32"/>
-                <w:szCs w:val="32"/>
-                <w:shd w:val="clear" w:color="auto" w:fill="FFFFFF"/>
-              </w:rPr>
-            </w:pPr>
-          </w:p>
-        </w:tc>
-        <w:tc>
-          <w:tcPr>
-            <w:tcW w:w="2336" w:type="dxa"/>
-          </w:tcPr>
-          <w:p>
-            <w:pPr>
-              <w:rPr>
-                <w:rFonts w:ascii="Arial" w:hAnsi="Arial" w:cs="Arial"/>
-                <w:b/>
-                <w:color w:val="666666"/>
-                <w:sz w:val="32"/>
-                <w:szCs w:val="32"/>
-                <w:shd w:val="clear" w:color="auto" w:fill="FFFFFF"/>
-              </w:rPr>
-            </w:pPr>
-          </w:p>
-        </w:tc>
-        <w:tc>
-          <w:tcPr>
-            <w:tcW w:w="1709" w:type="dxa"/>
+            <w:tcW w:w="1088" w:type="dxa"/>
+          </w:tcPr>
+          <w:p>
+            <w:pPr>
+              <w:rPr>
+                <w:rFonts w:ascii="Arial" w:hAnsi="Arial" w:cs="Arial"/>
+                <w:b/>
+                <w:color w:val="666666"/>
+                <w:sz w:val="32"/>
+                <w:szCs w:val="32"/>
+                <w:shd w:val="clear" w:color="auto" w:fill="FFFFFF"/>
+              </w:rPr>
+            </w:pPr>
+          </w:p>
+        </w:tc>
+        <w:tc>
+          <w:tcPr>
+            <w:tcW w:w="2202" w:type="dxa"/>
+          </w:tcPr>
+          <w:p>
+            <w:pPr>
+              <w:rPr>
+                <w:rFonts w:ascii="Arial" w:hAnsi="Arial" w:cs="Arial"/>
+                <w:b/>
+                <w:color w:val="666666"/>
+                <w:sz w:val="32"/>
+                <w:szCs w:val="32"/>
+                <w:shd w:val="clear" w:color="auto" w:fill="FFFFFF"/>
+              </w:rPr>
+            </w:pPr>
+          </w:p>
+        </w:tc>
+        <w:tc>
+          <w:tcPr>
+            <w:tcW w:w="2207" w:type="dxa"/>
+          </w:tcPr>
+          <w:p>
+            <w:pPr>
+              <w:rPr>
+                <w:rFonts w:ascii="Arial" w:hAnsi="Arial" w:cs="Arial"/>
+                <w:b/>
+                <w:color w:val="666666"/>
+                <w:sz w:val="32"/>
+                <w:szCs w:val="32"/>
+                <w:shd w:val="clear" w:color="auto" w:fill="FFFFFF"/>
+              </w:rPr>
+            </w:pPr>
+          </w:p>
+        </w:tc>
+        <w:tc>
+          <w:tcPr>
+            <w:tcW w:w="2060" w:type="dxa"/>
+          </w:tcPr>
+          <w:p>
+            <w:pPr>
+              <w:rPr>
+                <w:rFonts w:ascii="Arial" w:hAnsi="Arial" w:cs="Arial"/>
+                <w:b/>
+                <w:color w:val="666666"/>
+                <w:sz w:val="32"/>
+                <w:szCs w:val="32"/>
+                <w:shd w:val="clear" w:color="auto" w:fill="FFFFFF"/>
+              </w:rPr>
+            </w:pPr>
+          </w:p>
+        </w:tc>
+        <w:tc>
+          <w:tcPr>
+            <w:tcW w:w="1616" w:type="dxa"/>
+          </w:tcPr>
+          <w:p>
+            <w:pPr>
+              <w:rPr>
+                <w:rFonts w:ascii="Arial" w:hAnsi="Arial" w:cs="Arial"/>
+                <w:b/>
+                <w:color w:val="666666"/>
+                <w:sz w:val="32"/>
+                <w:szCs w:val="32"/>
+                <w:shd w:val="clear" w:color="auto" w:fill="FFFFFF"/>
+              </w:rPr>
+            </w:pPr>
+          </w:p>
+        </w:tc>
+        <w:tc>
+          <w:tcPr>
+            <w:tcW w:w="2670" w:type="dxa"/>
+          </w:tcPr>
+          <w:p>
+            <w:pPr>
+              <w:rPr>
+                <w:rFonts w:ascii="Arial" w:hAnsi="Arial" w:cs="Arial"/>
+                <w:b/>
+                <w:color w:val="666666"/>
+                <w:sz w:val="32"/>
+                <w:szCs w:val="32"/>
+                <w:shd w:val="clear" w:color="auto" w:fill="FFFFFF"/>
+              </w:rPr>
+            </w:pPr>
+          </w:p>
+        </w:tc>
+        <w:tc>
+          <w:tcPr>
+            <w:tcW w:w="2223" w:type="dxa"/>
           </w:tcPr>
           <w:p>
             <w:pPr>
@@ -913,75 +1406,109 @@
       <w:tr>
         <w:tc>
           <w:tcPr>
-            <w:tcW w:w="1089" w:type="dxa"/>
-          </w:tcPr>
-          <w:p>
-            <w:pPr>
-              <w:rPr>
-                <w:rFonts w:ascii="Arial" w:hAnsi="Arial" w:cs="Arial"/>
-                <w:b/>
-                <w:color w:val="666666"/>
-                <w:sz w:val="32"/>
-                <w:szCs w:val="32"/>
-                <w:shd w:val="clear" w:color="auto" w:fill="FFFFFF"/>
-              </w:rPr>
-            </w:pPr>
-          </w:p>
-        </w:tc>
-        <w:tc>
-          <w:tcPr>
-            <w:tcW w:w="2596" w:type="dxa"/>
-          </w:tcPr>
-          <w:p>
-            <w:pPr>
-              <w:rPr>
-                <w:rFonts w:ascii="Arial" w:hAnsi="Arial" w:cs="Arial"/>
-                <w:b/>
-                <w:color w:val="666666"/>
-                <w:sz w:val="32"/>
-                <w:szCs w:val="32"/>
-                <w:shd w:val="clear" w:color="auto" w:fill="FFFFFF"/>
-              </w:rPr>
-            </w:pPr>
-          </w:p>
-        </w:tc>
-        <w:tc>
-          <w:tcPr>
-            <w:tcW w:w="2705" w:type="dxa"/>
-          </w:tcPr>
-          <w:p>
-            <w:pPr>
-              <w:rPr>
-                <w:rFonts w:ascii="Arial" w:hAnsi="Arial" w:cs="Arial"/>
-                <w:b/>
-                <w:color w:val="666666"/>
-                <w:sz w:val="32"/>
-                <w:szCs w:val="32"/>
-                <w:shd w:val="clear" w:color="auto" w:fill="FFFFFF"/>
-              </w:rPr>
-            </w:pPr>
-          </w:p>
-        </w:tc>
-        <w:tc>
-          <w:tcPr>
-            <w:tcW w:w="2336" w:type="dxa"/>
-          </w:tcPr>
-          <w:p>
-            <w:pPr>
-              <w:rPr>
-                <w:rFonts w:ascii="Arial" w:hAnsi="Arial" w:cs="Arial"/>
-                <w:b/>
-                <w:color w:val="666666"/>
-                <w:sz w:val="32"/>
-                <w:szCs w:val="32"/>
-                <w:shd w:val="clear" w:color="auto" w:fill="FFFFFF"/>
-              </w:rPr>
-            </w:pPr>
-          </w:p>
-        </w:tc>
-        <w:tc>
-          <w:tcPr>
-            <w:tcW w:w="1709" w:type="dxa"/>
+            <w:tcW w:w="1088" w:type="dxa"/>
+          </w:tcPr>
+          <w:p>
+            <w:pPr>
+              <w:rPr>
+                <w:rFonts w:ascii="Arial" w:hAnsi="Arial" w:cs="Arial"/>
+                <w:b/>
+                <w:color w:val="666666"/>
+                <w:sz w:val="32"/>
+                <w:szCs w:val="32"/>
+                <w:shd w:val="clear" w:color="auto" w:fill="FFFFFF"/>
+              </w:rPr>
+            </w:pPr>
+          </w:p>
+        </w:tc>
+        <w:tc>
+          <w:tcPr>
+            <w:tcW w:w="2202" w:type="dxa"/>
+          </w:tcPr>
+          <w:p>
+            <w:pPr>
+              <w:rPr>
+                <w:rFonts w:ascii="Arial" w:hAnsi="Arial" w:cs="Arial"/>
+                <w:b/>
+                <w:color w:val="666666"/>
+                <w:sz w:val="32"/>
+                <w:szCs w:val="32"/>
+                <w:shd w:val="clear" w:color="auto" w:fill="FFFFFF"/>
+              </w:rPr>
+            </w:pPr>
+          </w:p>
+        </w:tc>
+        <w:tc>
+          <w:tcPr>
+            <w:tcW w:w="2207" w:type="dxa"/>
+          </w:tcPr>
+          <w:p>
+            <w:pPr>
+              <w:rPr>
+                <w:rFonts w:ascii="Arial" w:hAnsi="Arial" w:cs="Arial"/>
+                <w:b/>
+                <w:color w:val="666666"/>
+                <w:sz w:val="32"/>
+                <w:szCs w:val="32"/>
+                <w:shd w:val="clear" w:color="auto" w:fill="FFFFFF"/>
+              </w:rPr>
+            </w:pPr>
+          </w:p>
+        </w:tc>
+        <w:tc>
+          <w:tcPr>
+            <w:tcW w:w="2060" w:type="dxa"/>
+          </w:tcPr>
+          <w:p>
+            <w:pPr>
+              <w:rPr>
+                <w:rFonts w:ascii="Arial" w:hAnsi="Arial" w:cs="Arial"/>
+                <w:b/>
+                <w:color w:val="666666"/>
+                <w:sz w:val="32"/>
+                <w:szCs w:val="32"/>
+                <w:shd w:val="clear" w:color="auto" w:fill="FFFFFF"/>
+              </w:rPr>
+            </w:pPr>
+          </w:p>
+        </w:tc>
+        <w:tc>
+          <w:tcPr>
+            <w:tcW w:w="1616" w:type="dxa"/>
+          </w:tcPr>
+          <w:p>
+            <w:pPr>
+              <w:rPr>
+                <w:rFonts w:ascii="Arial" w:hAnsi="Arial" w:cs="Arial"/>
+                <w:b/>
+                <w:color w:val="666666"/>
+                <w:sz w:val="32"/>
+                <w:szCs w:val="32"/>
+                <w:shd w:val="clear" w:color="auto" w:fill="FFFFFF"/>
+              </w:rPr>
+            </w:pPr>
+          </w:p>
+        </w:tc>
+        <w:tc>
+          <w:tcPr>
+            <w:tcW w:w="2670" w:type="dxa"/>
+          </w:tcPr>
+          <w:p>
+            <w:pPr>
+              <w:rPr>
+                <w:rFonts w:ascii="Arial" w:hAnsi="Arial" w:cs="Arial"/>
+                <w:b/>
+                <w:color w:val="666666"/>
+                <w:sz w:val="32"/>
+                <w:szCs w:val="32"/>
+                <w:shd w:val="clear" w:color="auto" w:fill="FFFFFF"/>
+              </w:rPr>
+            </w:pPr>
+          </w:p>
+        </w:tc>
+        <w:tc>
+          <w:tcPr>
+            <w:tcW w:w="2223" w:type="dxa"/>
           </w:tcPr>
           <w:p>
             <w:pPr>
@@ -1012,6 +1539,61 @@
     </w:p>
     <w:p>
       <w:pPr>
+        <w:rPr>
+          <w:rFonts w:ascii="Arial" w:hAnsi="Arial" w:cs="Arial"/>
+          <w:b/>
+          <w:color w:val="666666"/>
+          <w:sz w:val="32"/>
+          <w:szCs w:val="32"/>
+          <w:shd w:val="clear" w:color="auto" w:fill="FFFFFF"/>
+        </w:rPr>
+      </w:pPr>
+      <w:r>
+        <w:rPr>
+          <w:rFonts w:ascii="Arial" w:hAnsi="Arial" w:cs="Arial"/>
+          <w:color w:val="6C6C6C"/>
+          <w:sz w:val="27"/>
+          <w:szCs w:val="27"/>
+          <w:shd w:val="clear" w:color="auto" w:fill="FFFFFF"/>
+        </w:rPr>
+        <w:t>NUnit has a graphical user interface (</w:t>
+      </w:r>
+      <w:hyperlink r:id="rId11" w:history="1">
+        <w:r>
+          <w:rPr>
+            <w:rStyle w:val="Hyperlink"/>
+            <w:rFonts w:ascii="Arial" w:hAnsi="Arial" w:cs="Arial"/>
+            <w:color w:val="00B3AC"/>
+            <w:sz w:val="27"/>
+            <w:szCs w:val="27"/>
+            <w:shd w:val="clear" w:color="auto" w:fill="FFFFFF"/>
+          </w:rPr>
+          <w:t>GUI</w:t>
+        </w:r>
+      </w:hyperlink>
+      <w:r>
+        <w:rPr>
+          <w:rFonts w:ascii="Arial" w:hAnsi="Arial" w:cs="Arial"/>
+          <w:color w:val="6C6C6C"/>
+          <w:sz w:val="27"/>
+          <w:szCs w:val="27"/>
+          <w:shd w:val="clear" w:color="auto" w:fill="FFFFFF"/>
+        </w:rPr>
+        <w:t>) similar to that used in JUnit. Tests can be run continuously. Results are provided immediately. Multiple tests can be run concurrently. No subjective human judgments or interpretations of test results are required</w:t>
+      </w:r>
+      <w:r>
+        <w:rPr>
+          <w:rFonts w:ascii="Arial" w:hAnsi="Arial" w:cs="Arial"/>
+          <w:color w:val="6C6C6C"/>
+          <w:sz w:val="27"/>
+          <w:szCs w:val="27"/>
+          <w:shd w:val="clear" w:color="auto" w:fill="FFFFFF"/>
+        </w:rPr>
+        <w:t>. This is a testing nunit process where I check different shapes of class whether the valid parameter is passed or not.</w:t>
+      </w:r>
+    </w:p>
+    <w:p>
+      <w:pPr>
         <w:jc w:val="center"/>
         <w:rPr>
           <w:rFonts w:ascii="Arial" w:hAnsi="Arial" w:cs="Arial"/>
@@ -1030,8 +1612,6 @@
           <w:szCs w:val="32"/>
         </w:rPr>
       </w:pPr>
-      <w:bookmarkStart w:id="0" w:name="_GoBack"/>
-      <w:bookmarkEnd w:id="0"/>
     </w:p>
     <w:sectPr>
       <w:pgSz w:w="12240" w:h="15840"/>
@@ -1041,6 +1621,103 @@
     </w:sectPr>
   </w:body>
 </w:document>
+</file>
+
+<file path=word/numbering.xml><?xml version="1.0" encoding="utf-8"?>
+<w:numbering xmlns:wpc="http://schemas.microsoft.com/office/word/2010/wordprocessingCanvas" xmlns:cx="http://schemas.microsoft.com/office/drawing/2014/chartex" xmlns:cx1="http://schemas.microsoft.com/office/drawing/2015/9/8/chartex" xmlns:cx2="http://schemas.microsoft.com/office/drawing/2015/10/21/chartex" xmlns:cx3="http://schemas.microsoft.com/office/drawing/2016/5/9/chartex" xmlns:cx4="http://schemas.microsoft.com/office/drawing/2016/5/10/chartex" xmlns:cx5="http://schemas.microsoft.com/office/drawing/2016/5/11/chartex" xmlns:cx6="http://schemas.microsoft.com/office/drawing/2016/5/12/chartex" xmlns:cx7="http://schemas.microsoft.com/office/drawing/2016/5/13/chartex" xmlns:cx8="http://schemas.microsoft.com/office/drawing/2016/5/14/chartex" xmlns:mc="http://schemas.openxmlformats.org/markup-compatibility/2006" xmlns:aink="http://schemas.microsoft.com/office/drawing/2016/ink" xmlns:am3d="http://schemas.microsoft.com/office/drawing/2017/model3d" xmlns:o="urn:schemas-microsoft-com:office:office" xmlns:r="http://schemas.openxmlformats.org/officeDocument/2006/relationships" xmlns:m="http://schemas.openxmlformats.org/officeDocument/2006/math" xmlns:v="urn:schemas-microsoft-com:vml" xmlns:wp14="http://schemas.microsoft.com/office/word/2010/wordprocessingDrawing" xmlns:wp="http://schemas.openxmlformats.org/drawingml/2006/wordprocessingDrawing" xmlns:w10="urn:schemas-microsoft-com:office:word" xmlns:w="http://schemas.openxmlformats.org/wordprocessingml/2006/main" xmlns:w14="http://schemas.microsoft.com/office/word/2010/wordml" xmlns:w15="http://schemas.microsoft.com/office/word/2012/wordml" xmlns:w16cid="http://schemas.microsoft.com/office/word/2016/wordml/cid" xmlns:w16se="http://schemas.microsoft.com/office/word/2015/wordml/symex" xmlns:wpg="http://schemas.microsoft.com/office/word/2010/wordprocessingGroup" xmlns:wpi="http://schemas.microsoft.com/office/word/2010/wordprocessingInk" xmlns:wne="http://schemas.microsoft.com/office/word/2006/wordml" xmlns:wps="http://schemas.microsoft.com/office/word/2010/wordprocessingShape" mc:Ignorable="w14 w15 w16se w16cid wp14">
+  <w:abstractNum w:abstractNumId="0" w15:restartNumberingAfterBreak="0">
+    <w:nsid w:val="6EFE5129"/>
+    <w:multiLevelType w:val="hybridMultilevel"/>
+    <w:tmpl w:val="829E7DF8"/>
+    <w:lvl w:ilvl="0" w:tplc="0409000F">
+      <w:start w:val="1"/>
+      <w:numFmt w:val="decimal"/>
+      <w:lvlText w:val="%1."/>
+      <w:lvlJc w:val="left"/>
+      <w:pPr>
+        <w:ind w:left="720" w:hanging="360"/>
+      </w:pPr>
+      <w:rPr>
+        <w:rFonts w:hint="default"/>
+      </w:rPr>
+    </w:lvl>
+    <w:lvl w:ilvl="1" w:tplc="04090019" w:tentative="1">
+      <w:start w:val="1"/>
+      <w:numFmt w:val="lowerLetter"/>
+      <w:lvlText w:val="%2."/>
+      <w:lvlJc w:val="left"/>
+      <w:pPr>
+        <w:ind w:left="1440" w:hanging="360"/>
+      </w:pPr>
+    </w:lvl>
+    <w:lvl w:ilvl="2" w:tplc="0409001B" w:tentative="1">
+      <w:start w:val="1"/>
+      <w:numFmt w:val="lowerRoman"/>
+      <w:lvlText w:val="%3."/>
+      <w:lvlJc w:val="right"/>
+      <w:pPr>
+        <w:ind w:left="2160" w:hanging="180"/>
+      </w:pPr>
+    </w:lvl>
+    <w:lvl w:ilvl="3" w:tplc="0409000F" w:tentative="1">
+      <w:start w:val="1"/>
+      <w:numFmt w:val="decimal"/>
+      <w:lvlText w:val="%4."/>
+      <w:lvlJc w:val="left"/>
+      <w:pPr>
+        <w:ind w:left="2880" w:hanging="360"/>
+      </w:pPr>
+    </w:lvl>
+    <w:lvl w:ilvl="4" w:tplc="04090019" w:tentative="1">
+      <w:start w:val="1"/>
+      <w:numFmt w:val="lowerLetter"/>
+      <w:lvlText w:val="%5."/>
+      <w:lvlJc w:val="left"/>
+      <w:pPr>
+        <w:ind w:left="3600" w:hanging="360"/>
+      </w:pPr>
+    </w:lvl>
+    <w:lvl w:ilvl="5" w:tplc="0409001B" w:tentative="1">
+      <w:start w:val="1"/>
+      <w:numFmt w:val="lowerRoman"/>
+      <w:lvlText w:val="%6."/>
+      <w:lvlJc w:val="right"/>
+      <w:pPr>
+        <w:ind w:left="4320" w:hanging="180"/>
+      </w:pPr>
+    </w:lvl>
+    <w:lvl w:ilvl="6" w:tplc="0409000F" w:tentative="1">
+      <w:start w:val="1"/>
+      <w:numFmt w:val="decimal"/>
+      <w:lvlText w:val="%7."/>
+      <w:lvlJc w:val="left"/>
+      <w:pPr>
+        <w:ind w:left="5040" w:hanging="360"/>
+      </w:pPr>
+    </w:lvl>
+    <w:lvl w:ilvl="7" w:tplc="04090019" w:tentative="1">
+      <w:start w:val="1"/>
+      <w:numFmt w:val="lowerLetter"/>
+      <w:lvlText w:val="%8."/>
+      <w:lvlJc w:val="left"/>
+      <w:pPr>
+        <w:ind w:left="5760" w:hanging="360"/>
+      </w:pPr>
+    </w:lvl>
+    <w:lvl w:ilvl="8" w:tplc="0409001B" w:tentative="1">
+      <w:start w:val="1"/>
+      <w:numFmt w:val="lowerRoman"/>
+      <w:lvlText w:val="%9."/>
+      <w:lvlJc w:val="right"/>
+      <w:pPr>
+        <w:ind w:left="6480" w:hanging="180"/>
+      </w:pPr>
+    </w:lvl>
+  </w:abstractNum>
+  <w:num w:numId="1">
+    <w:abstractNumId w:val="0"/>
+  </w:num>
+</w:numbering>
 </file>
 
 <file path=word/styles.xml><?xml version="1.0" encoding="utf-8"?>
@@ -1521,6 +2198,17 @@
       </w:tblBorders>
     </w:tblPr>
   </w:style>
+  <w:style w:type="paragraph" w:styleId="ListParagraph">
+    <w:name w:val="List Paragraph"/>
+    <w:basedOn w:val="Normal"/>
+    <w:uiPriority w:val="34"/>
+    <w:qFormat/>
+    <w:rsid w:val="003866C6"/>
+    <w:pPr>
+      <w:ind w:left="720"/>
+      <w:contextualSpacing/>
+    </w:pPr>
+  </w:style>
 </w:styles>
 </file>
 

</xml_diff>